<commit_message>
add info about sub-headings
</commit_message>
<xml_diff>
--- a/template-paper-graphsde2019.docx
+++ b/template-paper-graphsde2019.docx
@@ -440,6 +440,49 @@
     </w:p>
     <w:p>
       <w:pPr>
+        <w:pStyle w:val="Normal"/>
+        <w:jc w:val="both"/>
+        <w:rPr>
+          <w:rStyle w:val="Policepardfaut"/>
+          <w:rFonts w:ascii="Times New Roman" w:hAnsi="Times New Roman" w:cs="Times New Roman"/>
+        </w:rPr>
+      </w:pPr>
+      <w:r>
+        <w:rPr>
+          <w:rStyle w:val="Policepardfaut"/>
+          <w:rFonts w:cs="Times New Roman"/>
+          <w:color w:val="auto"/>
+          <w:sz w:val="20"/>
+          <w:szCs w:val="20"/>
+          <w:lang w:val="en-GB"/>
+        </w:rPr>
+        <w:t xml:space="preserve">Please use a 10-point Times Roman font, or other Roman font with serifs, as close as possible in appearance to Times Roman in which these guidelines have been set. The heading of a section should be in Times New Roman 12-point bold in all-capitals flush left; </w:t>
+      </w:r>
+      <w:r>
+        <w:rPr>
+          <w:rStyle w:val="Policepardfaut"/>
+          <w:rFonts w:cs="Times New Roman"/>
+          <w:color w:val="auto"/>
+          <w:sz w:val="20"/>
+          <w:szCs w:val="20"/>
+          <w:lang w:val="en-GB"/>
+        </w:rPr>
+        <w:t>the sub-heading should be in Times New Roman 10-point bold; the sub-sub-heading should be in Times New Roman 10-point italic</w:t>
+      </w:r>
+      <w:r>
+        <w:rPr>
+          <w:rStyle w:val="Policepardfaut"/>
+          <w:rFonts w:cs="Times New Roman"/>
+          <w:color w:val="auto"/>
+          <w:sz w:val="20"/>
+          <w:szCs w:val="20"/>
+          <w:lang w:val="en-GB"/>
+        </w:rPr>
+        <w:t>. Please use sans-serif or non-proportional fonts only for special purposes, such as distinguishing source code text. Paragraphs must have justified alignment.</w:t>
+      </w:r>
+    </w:p>
+    <w:p>
+      <w:pPr>
         <w:pStyle w:val="LONormal"/>
         <w:jc w:val="both"/>
         <w:rPr>
@@ -455,7 +498,35 @@
           <w:szCs w:val="20"/>
           <w:lang w:val="en-GB"/>
         </w:rPr>
-        <w:t>Please use a 10-point Times Roman font, or other Roman font with serifs, as close as possible in appearance to Times Roman in which these guidelines have been set. The heading of a section should be in Times New Roman 12-point bold in all-capitals flush left. Please use sans-serif or non-proportional fonts only for special purposes, such as distinguishing source code text. Paragraphs must have justified alignment.</w:t>
+        <w:t xml:space="preserve">The title (Helvetica 18-point bold), authors' names (Helvetica 12-point) and affiliations and e-mail address (Helvetica 9-point) should be centred on the page. </w:t>
+      </w:r>
+      <w:r>
+        <w:rPr>
+          <w:rStyle w:val="Policepardfaut"/>
+          <w:rFonts w:cs="Times New Roman" w:ascii="Times New Roman" w:hAnsi="Times New Roman"/>
+          <w:sz w:val="20"/>
+          <w:lang w:val="en-GB"/>
+        </w:rPr>
+        <w:t>Footnotes should be Times New Roman 9-point</w:t>
+      </w:r>
+      <w:r>
+        <w:rPr>
+          <w:rStyle w:val="FootnoteAnchor"/>
+          <w:rStyle w:val="FootnoteAnchor"/>
+          <w:rFonts w:cs="Times New Roman" w:ascii="Times New Roman" w:hAnsi="Times New Roman"/>
+          <w:sz w:val="20"/>
+          <w:lang w:val="en-GB"/>
+        </w:rPr>
+        <w:footnoteReference w:id="2"/>
+      </w:r>
+      <w:r>
+        <w:rPr>
+          <w:rStyle w:val="Policepardfaut"/>
+          <w:rFonts w:cs="Times New Roman" w:ascii="Times New Roman" w:hAnsi="Times New Roman"/>
+          <w:sz w:val="20"/>
+          <w:lang w:val="en-GB"/>
+        </w:rPr>
+        <w:t xml:space="preserve">. </w:t>
       </w:r>
     </w:p>
     <w:p>
@@ -475,35 +546,7 @@
           <w:szCs w:val="20"/>
           <w:lang w:val="en-GB"/>
         </w:rPr>
-        <w:t xml:space="preserve">The title (Helvetica 18-point bold), authors' names (Helvetica 12-point) and affiliations and e-mail address (Helvetica 9-point) should be centred on the page. </w:t>
-      </w:r>
-      <w:r>
-        <w:rPr>
-          <w:rStyle w:val="Policepardfaut"/>
-          <w:rFonts w:cs="Times New Roman" w:ascii="Times New Roman" w:hAnsi="Times New Roman"/>
-          <w:sz w:val="20"/>
-          <w:lang w:val="en-GB"/>
-        </w:rPr>
-        <w:t>Footnotes should be Times New Roman 9-point</w:t>
-      </w:r>
-      <w:r>
-        <w:rPr>
-          <w:rStyle w:val="Appelnotedebasdep"/>
-          <w:rStyle w:val="FootnoteAnchor"/>
-          <w:rFonts w:cs="Times New Roman" w:ascii="Times New Roman" w:hAnsi="Times New Roman"/>
-          <w:sz w:val="20"/>
-          <w:lang w:val="en-GB"/>
-        </w:rPr>
-        <w:footnoteReference w:id="2"/>
-      </w:r>
-      <w:r>
-        <w:rPr>
-          <w:rStyle w:val="Policepardfaut"/>
-          <w:rFonts w:cs="Times New Roman" w:ascii="Times New Roman" w:hAnsi="Times New Roman"/>
-          <w:sz w:val="20"/>
-          <w:lang w:val="en-GB"/>
-        </w:rPr>
-        <w:t xml:space="preserve">. </w:t>
+        <w:t xml:space="preserve">Do not include headers, footers or page numbers in your submission. </w:t>
       </w:r>
     </w:p>
     <w:p>
@@ -523,31 +566,11 @@
           <w:szCs w:val="20"/>
           <w:lang w:val="en-GB"/>
         </w:rPr>
-        <w:t xml:space="preserve">Do not include headers, footers or page numbers in your submission. </w:t>
-      </w:r>
-    </w:p>
-    <w:p>
-      <w:pPr>
-        <w:pStyle w:val="LONormal"/>
-        <w:jc w:val="both"/>
-        <w:rPr>
-          <w:rFonts w:ascii="Times New Roman" w:hAnsi="Times New Roman" w:cs="Times New Roman"/>
-        </w:rPr>
-      </w:pPr>
-      <w:r>
-        <w:rPr>
-          <w:rStyle w:val="Policepardfaut"/>
-          <w:rFonts w:cs="Times New Roman" w:ascii="Times New Roman" w:hAnsi="Times New Roman"/>
-          <w:color w:val="auto"/>
-          <w:sz w:val="20"/>
-          <w:szCs w:val="20"/>
-          <w:lang w:val="en-GB"/>
-        </w:rPr>
         <w:t>For references use a list at the end of the article, ordered alphabetically and formatted accordingly; see examples of some typical reference types at the end of this document and follow the Chicago Manual of Style (Author-Date)</w:t>
       </w:r>
       <w:r>
         <w:rPr>
-          <w:rStyle w:val="Appelnotedebasdep"/>
+          <w:rStyle w:val="FootnoteAnchor"/>
           <w:rStyle w:val="FootnoteAnchor"/>
           <w:rFonts w:cs="Times New Roman" w:ascii="Times New Roman" w:hAnsi="Times New Roman"/>
           <w:sz w:val="20"/>
@@ -1002,7 +1025,7 @@
       </w:r>
       <w:r>
         <w:rPr>
-          <w:rStyle w:val="Appelnotedebasdep"/>
+          <w:rStyle w:val="FootnoteCharacters"/>
         </w:rPr>
         <w:tab/>
       </w:r>
@@ -1027,7 +1050,7 @@
       </w:r>
       <w:r>
         <w:rPr>
-          <w:rStyle w:val="Appelnotedebasdep"/>
+          <w:rStyle w:val="FootnoteCharacters"/>
         </w:rPr>
         <w:tab/>
       </w:r>
@@ -1045,15 +1068,18 @@
   <w:docDefaults>
     <w:rPrDefault>
       <w:rPr>
-        <w:rFonts w:ascii="Times New Roman" w:hAnsi="Times New Roman" w:eastAsia="SimSun" w:cs="Lucida Sans"/>
+        <w:rFonts w:ascii="Liberation Serif" w:hAnsi="Liberation Serif" w:eastAsia="Noto Sans CJK SC Regular" w:cs="Lohit Devanagari"/>
         <w:kern w:val="2"/>
-        <w:sz w:val="24"/>
         <w:szCs w:val="24"/>
-        <w:lang w:val="it-IT" w:eastAsia="zh-CN" w:bidi="hi-IN"/>
+        <w:lang w:val="en-US" w:eastAsia="zh-CN" w:bidi="hi-IN"/>
       </w:rPr>
     </w:rPrDefault>
     <w:pPrDefault>
-      <w:pPr/>
+      <w:pPr>
+        <w:widowControl/>
+        <w:suppressAutoHyphens w:val="false"/>
+        <w:textAlignment w:val="baseline"/>
+      </w:pPr>
     </w:pPrDefault>
   </w:docDefaults>
   <w:latentStyles w:defLockedState="0" w:defUIPriority="99" w:defSemiHidden="1" w:defUnhideWhenUsed="1" w:defQFormat="0" w:count="276">
@@ -1200,6 +1226,9 @@
     <w:qFormat/>
     <w:pPr>
       <w:widowControl/>
+      <w:kinsoku w:val="true"/>
+      <w:overflowPunct w:val="true"/>
+      <w:autoSpaceDE w:val="true"/>
       <w:bidi w:val="0"/>
       <w:jc w:val="left"/>
       <w:textAlignment w:val="baseline"/>
@@ -1853,17 +1882,25 @@
   </w:style>
   <w:style w:type="paragraph" w:styleId="Heading" w:customStyle="1">
     <w:name w:val="Heading"/>
-    <w:basedOn w:val="LONormal1"/>
     <w:next w:val="TextBody"/>
     <w:qFormat/>
     <w:pPr>
       <w:keepNext w:val="true"/>
+      <w:widowControl/>
+      <w:kinsoku w:val="true"/>
+      <w:overflowPunct w:val="true"/>
+      <w:autoSpaceDE w:val="true"/>
+      <w:bidi w:val="0"/>
       <w:spacing w:before="240" w:after="120"/>
+      <w:textAlignment w:val="baseline"/>
     </w:pPr>
     <w:rPr>
       <w:rFonts w:ascii="Arial" w:hAnsi="Arial" w:eastAsia="SimSun" w:cs="Lucida Sans"/>
+      <w:color w:val="auto"/>
+      <w:kern w:val="2"/>
       <w:sz w:val="28"/>
       <w:szCs w:val="28"/>
+      <w:lang w:val="en-US" w:eastAsia="zh-CN" w:bidi="hi-IN"/>
     </w:rPr>
   </w:style>
   <w:style w:type="paragraph" w:styleId="TextBody">
@@ -1900,13 +1937,23 @@
   </w:style>
   <w:style w:type="paragraph" w:styleId="Index" w:customStyle="1">
     <w:name w:val="Index"/>
-    <w:basedOn w:val="LONormal1"/>
-    <w:qFormat/>
-    <w:pPr>
+    <w:qFormat/>
+    <w:pPr>
+      <w:widowControl/>
       <w:suppressLineNumbers/>
-    </w:pPr>
-    <w:rPr>
-      <w:rFonts w:cs="Lucida Sans"/>
+      <w:kinsoku w:val="true"/>
+      <w:overflowPunct w:val="true"/>
+      <w:autoSpaceDE w:val="true"/>
+      <w:bidi w:val="0"/>
+      <w:textAlignment w:val="baseline"/>
+    </w:pPr>
+    <w:rPr>
+      <w:rFonts w:cs="Lucida Sans" w:ascii="Liberation Serif" w:hAnsi="Liberation Serif" w:eastAsia="Noto Sans CJK SC Regular"/>
+      <w:color w:val="auto"/>
+      <w:kern w:val="2"/>
+      <w:sz w:val="24"/>
+      <w:szCs w:val="24"/>
+      <w:lang w:val="en-US" w:eastAsia="zh-CN" w:bidi="hi-IN"/>
     </w:rPr>
   </w:style>
   <w:style w:type="paragraph" w:styleId="Titre1" w:customStyle="1">
@@ -2027,275 +2074,305 @@
     <w:pPr>
       <w:widowControl/>
       <w:suppressAutoHyphens w:val="true"/>
+      <w:kinsoku w:val="true"/>
+      <w:overflowPunct w:val="true"/>
+      <w:autoSpaceDE w:val="true"/>
       <w:bidi w:val="0"/>
       <w:spacing w:before="0" w:after="80"/>
       <w:jc w:val="both"/>
-    </w:pPr>
-    <w:rPr>
-      <w:rFonts w:eastAsia="Times New Roman" w:cs="Times New Roman" w:ascii="Times New Roman" w:hAnsi="Times New Roman"/>
+      <w:textAlignment w:val="baseline"/>
+    </w:pPr>
+    <w:rPr>
+      <w:rFonts w:ascii="Times New Roman" w:hAnsi="Times New Roman" w:eastAsia="Times New Roman" w:cs="Times New Roman"/>
+      <w:color w:val="auto"/>
+      <w:kern w:val="2"/>
+      <w:sz w:val="18"/>
+      <w:szCs w:val="20"/>
+      <w:lang w:val="en-US" w:eastAsia="zh-CN" w:bidi="ar-SA"/>
+    </w:rPr>
+  </w:style>
+  <w:style w:type="paragraph" w:styleId="Corpsdetexte" w:customStyle="1">
+    <w:name w:val="Corps de texte"/>
+    <w:basedOn w:val="LONormal1"/>
+    <w:qFormat/>
+    <w:pPr>
+      <w:spacing w:before="0" w:after="0"/>
+    </w:pPr>
+    <w:rPr>
+      <w:sz w:val="16"/>
+    </w:rPr>
+  </w:style>
+  <w:style w:type="paragraph" w:styleId="LONormal" w:customStyle="1">
+    <w:name w:val="LO-Normal"/>
+    <w:qFormat/>
+    <w:pPr>
+      <w:widowControl/>
+      <w:suppressAutoHyphens w:val="true"/>
+      <w:kinsoku w:val="true"/>
+      <w:overflowPunct w:val="true"/>
+      <w:autoSpaceDE w:val="true"/>
+      <w:bidi w:val="0"/>
+      <w:spacing w:lineRule="auto" w:line="276"/>
+      <w:jc w:val="left"/>
+      <w:textAlignment w:val="baseline"/>
+    </w:pPr>
+    <w:rPr>
+      <w:rFonts w:ascii="Arial" w:hAnsi="Arial" w:eastAsia="Arial" w:cs="Arial"/>
+      <w:color w:val="000000"/>
+      <w:kern w:val="2"/>
+      <w:sz w:val="22"/>
+      <w:szCs w:val="22"/>
+      <w:lang w:val="it-IT" w:eastAsia="zh-CN" w:bidi="ar-SA"/>
+    </w:rPr>
+  </w:style>
+  <w:style w:type="paragraph" w:styleId="Liste" w:customStyle="1">
+    <w:name w:val="Liste"/>
+    <w:basedOn w:val="Corpsdetexte"/>
+    <w:qFormat/>
+    <w:pPr/>
+    <w:rPr>
+      <w:rFonts w:cs="Lucida Sans"/>
+    </w:rPr>
+  </w:style>
+  <w:style w:type="paragraph" w:styleId="Lgende" w:customStyle="1">
+    <w:name w:val="Légende"/>
+    <w:basedOn w:val="LONormal1"/>
+    <w:qFormat/>
+    <w:pPr>
+      <w:jc w:val="center"/>
+    </w:pPr>
+    <w:rPr>
+      <w:rFonts w:cs="Miriam"/>
+      <w:b/>
+      <w:bCs/>
+      <w:szCs w:val="18"/>
+    </w:rPr>
+  </w:style>
+  <w:style w:type="paragraph" w:styleId="Numeroelenco3" w:customStyle="1">
+    <w:name w:val="Numero elenco 3"/>
+    <w:basedOn w:val="LONormal1"/>
+    <w:qFormat/>
+    <w:pPr>
+      <w:ind w:left="360" w:hanging="360"/>
+    </w:pPr>
+    <w:rPr/>
+  </w:style>
+  <w:style w:type="paragraph" w:styleId="Author" w:customStyle="1">
+    <w:name w:val="Author"/>
+    <w:basedOn w:val="LONormal1"/>
+    <w:qFormat/>
+    <w:pPr>
+      <w:jc w:val="center"/>
+    </w:pPr>
+    <w:rPr>
+      <w:rFonts w:ascii="Helvetica" w:hAnsi="Helvetica" w:cs="Helvetica"/>
+      <w:sz w:val="24"/>
+    </w:rPr>
+  </w:style>
+  <w:style w:type="paragraph" w:styleId="PaperTitle" w:customStyle="1">
+    <w:name w:val="Paper-Title"/>
+    <w:basedOn w:val="LONormal1"/>
+    <w:qFormat/>
+    <w:pPr>
+      <w:spacing w:before="0" w:after="120"/>
+      <w:jc w:val="center"/>
+    </w:pPr>
+    <w:rPr>
+      <w:rFonts w:ascii="Helvetica" w:hAnsi="Helvetica" w:cs="Helvetica"/>
+      <w:b/>
+      <w:sz w:val="36"/>
+    </w:rPr>
+  </w:style>
+  <w:style w:type="paragraph" w:styleId="Affiliations" w:customStyle="1">
+    <w:name w:val="Affiliations"/>
+    <w:basedOn w:val="LONormal1"/>
+    <w:qFormat/>
+    <w:pPr>
+      <w:spacing w:before="0" w:after="0"/>
+      <w:jc w:val="center"/>
+    </w:pPr>
+    <w:rPr>
+      <w:rFonts w:ascii="Helvetica" w:hAnsi="Helvetica" w:cs="Helvetica"/>
+      <w:sz w:val="20"/>
+    </w:rPr>
+  </w:style>
+  <w:style w:type="paragraph" w:styleId="Notedebasdepage" w:customStyle="1">
+    <w:name w:val="Note de bas de page"/>
+    <w:basedOn w:val="LONormal1"/>
+    <w:qFormat/>
+    <w:pPr>
+      <w:ind w:left="144" w:hanging="144"/>
+    </w:pPr>
+    <w:rPr/>
+  </w:style>
+  <w:style w:type="paragraph" w:styleId="Bullet" w:customStyle="1">
+    <w:name w:val="Bullet"/>
+    <w:basedOn w:val="LONormal1"/>
+    <w:qFormat/>
+    <w:pPr/>
+    <w:rPr/>
+  </w:style>
+  <w:style w:type="paragraph" w:styleId="Pieddepage" w:customStyle="1">
+    <w:name w:val="Pied de page"/>
+    <w:basedOn w:val="LONormal1"/>
+    <w:qFormat/>
+    <w:pPr>
+      <w:tabs>
+        <w:tab w:val="center" w:pos="4320" w:leader="none"/>
+        <w:tab w:val="right" w:pos="8640" w:leader="none"/>
+      </w:tabs>
+    </w:pPr>
+    <w:rPr/>
+  </w:style>
+  <w:style w:type="paragraph" w:styleId="EMail" w:customStyle="1">
+    <w:name w:val="E-Mail"/>
+    <w:basedOn w:val="Author"/>
+    <w:qFormat/>
+    <w:pPr>
+      <w:spacing w:before="0" w:after="60"/>
+    </w:pPr>
+    <w:rPr/>
+  </w:style>
+  <w:style w:type="paragraph" w:styleId="Abstract" w:customStyle="1">
+    <w:name w:val="Abstract"/>
+    <w:basedOn w:val="Titre1"/>
+    <w:qFormat/>
+    <w:pPr>
+      <w:spacing w:before="0" w:after="120"/>
+      <w:jc w:val="both"/>
+    </w:pPr>
+    <w:rPr>
+      <w:b w:val="false"/>
+      <w:sz w:val="18"/>
+    </w:rPr>
+  </w:style>
+  <w:style w:type="paragraph" w:styleId="Captions" w:customStyle="1">
+    <w:name w:val="Captions"/>
+    <w:basedOn w:val="LONormal1"/>
+    <w:qFormat/>
+    <w:pPr>
+      <w:jc w:val="center"/>
+    </w:pPr>
+    <w:rPr>
+      <w:b/>
+    </w:rPr>
+  </w:style>
+  <w:style w:type="paragraph" w:styleId="References" w:customStyle="1">
+    <w:name w:val="References"/>
+    <w:basedOn w:val="LONormal1"/>
+    <w:qFormat/>
+    <w:pPr>
+      <w:jc w:val="left"/>
+    </w:pPr>
+    <w:rPr/>
+  </w:style>
+  <w:style w:type="paragraph" w:styleId="Retraitcorpsdetexte" w:customStyle="1">
+    <w:name w:val="Retrait corps de texte"/>
+    <w:basedOn w:val="LONormal1"/>
+    <w:qFormat/>
+    <w:pPr>
+      <w:spacing w:before="0" w:after="0"/>
+      <w:ind w:firstLine="360"/>
+    </w:pPr>
+    <w:rPr/>
+  </w:style>
+  <w:style w:type="paragraph" w:styleId="Mappadocumento" w:customStyle="1">
+    <w:name w:val="Mappa documento"/>
+    <w:basedOn w:val="LONormal1"/>
+    <w:qFormat/>
+    <w:pPr>
+      <w:shd w:val="clear" w:color="auto" w:fill="000080"/>
+    </w:pPr>
+    <w:rPr>
+      <w:rFonts w:ascii="Tahoma" w:hAnsi="Tahoma" w:cs="Tahoma"/>
+    </w:rPr>
+  </w:style>
+  <w:style w:type="paragraph" w:styleId="Entte" w:customStyle="1">
+    <w:name w:val="En-tête"/>
+    <w:basedOn w:val="LONormal1"/>
+    <w:qFormat/>
+    <w:pPr>
+      <w:tabs>
+        <w:tab w:val="center" w:pos="4320" w:leader="none"/>
+        <w:tab w:val="right" w:pos="8640" w:leader="none"/>
+      </w:tabs>
+    </w:pPr>
+    <w:rPr/>
+  </w:style>
+  <w:style w:type="paragraph" w:styleId="Testocommento" w:customStyle="1">
+    <w:name w:val="Testo commento"/>
+    <w:basedOn w:val="LONormal1"/>
+    <w:qFormat/>
+    <w:pPr>
+      <w:spacing w:before="0" w:after="0"/>
+      <w:jc w:val="left"/>
+    </w:pPr>
+    <w:rPr>
+      <w:rFonts w:ascii="Arial" w:hAnsi="Arial" w:eastAsia="Arial" w:cs="Arial"/>
+      <w:color w:val="000000"/>
+      <w:sz w:val="24"/>
+      <w:szCs w:val="24"/>
+      <w:lang w:val="it-IT"/>
+    </w:rPr>
+  </w:style>
+  <w:style w:type="paragraph" w:styleId="NormaleWeb" w:customStyle="1">
+    <w:name w:val="Normale (Web)"/>
+    <w:basedOn w:val="LONormal1"/>
+    <w:qFormat/>
+    <w:pPr>
+      <w:spacing w:before="100" w:after="100"/>
+      <w:jc w:val="left"/>
+    </w:pPr>
+    <w:rPr>
+      <w:rFonts w:ascii="Times" w:hAnsi="Times" w:cs="Times"/>
+      <w:sz w:val="20"/>
+      <w:lang w:val="it-IT"/>
+    </w:rPr>
+  </w:style>
+  <w:style w:type="paragraph" w:styleId="Notedefin" w:customStyle="1">
+    <w:name w:val="Note de fin"/>
+    <w:basedOn w:val="LONormal1"/>
+    <w:qFormat/>
+    <w:pPr>
+      <w:spacing w:before="0" w:after="0"/>
+    </w:pPr>
+    <w:rPr>
+      <w:sz w:val="20"/>
+    </w:rPr>
+  </w:style>
+  <w:style w:type="paragraph" w:styleId="Footnote">
+    <w:name w:val="Footnote Text"/>
+    <w:basedOn w:val="Normal"/>
+    <w:pPr>
+      <w:suppressLineNumbers/>
+      <w:ind w:left="339" w:hanging="339"/>
+    </w:pPr>
+    <w:rPr>
+      <w:sz w:val="20"/>
+      <w:szCs w:val="20"/>
+    </w:rPr>
+  </w:style>
+  <w:style w:type="paragraph" w:styleId="Normal1">
+    <w:name w:val="LO-Normal3"/>
+    <w:qFormat/>
+    <w:pPr>
+      <w:widowControl/>
+      <w:suppressAutoHyphens w:val="true"/>
+      <w:kinsoku w:val="true"/>
+      <w:overflowPunct w:val="true"/>
+      <w:autoSpaceDE w:val="true"/>
+      <w:bidi w:val="0"/>
+      <w:spacing w:before="0" w:after="80"/>
+      <w:jc w:val="both"/>
+      <w:textAlignment w:val="baseline"/>
+    </w:pPr>
+    <w:rPr>
+      <w:rFonts w:eastAsia="Times New Roman" w:cs="Times New Roman" w:ascii="Liberation Serif" w:hAnsi="Liberation Serif"/>
       <w:color w:val="auto"/>
       <w:kern w:val="2"/>
       <w:sz w:val="18"/>
       <w:szCs w:val="20"/>
       <w:lang w:val="en-US" w:bidi="ar-SA" w:eastAsia="zh-CN"/>
-    </w:rPr>
-  </w:style>
-  <w:style w:type="paragraph" w:styleId="Corpsdetexte" w:customStyle="1">
-    <w:name w:val="Corps de texte"/>
-    <w:basedOn w:val="LONormal1"/>
-    <w:qFormat/>
-    <w:pPr>
-      <w:spacing w:before="0" w:after="0"/>
-    </w:pPr>
-    <w:rPr>
-      <w:sz w:val="16"/>
-    </w:rPr>
-  </w:style>
-  <w:style w:type="paragraph" w:styleId="LONormal" w:customStyle="1">
-    <w:name w:val="LO-Normal"/>
-    <w:qFormat/>
-    <w:pPr>
-      <w:widowControl/>
-      <w:suppressAutoHyphens w:val="true"/>
-      <w:bidi w:val="0"/>
-      <w:spacing w:lineRule="auto" w:line="276"/>
-      <w:jc w:val="left"/>
-    </w:pPr>
-    <w:rPr>
-      <w:rFonts w:ascii="Arial" w:hAnsi="Arial" w:eastAsia="Arial" w:cs="Arial"/>
-      <w:color w:val="000000"/>
-      <w:kern w:val="2"/>
-      <w:sz w:val="22"/>
-      <w:szCs w:val="22"/>
-      <w:lang w:bidi="ar-SA" w:val="it-IT" w:eastAsia="zh-CN"/>
-    </w:rPr>
-  </w:style>
-  <w:style w:type="paragraph" w:styleId="Liste" w:customStyle="1">
-    <w:name w:val="Liste"/>
-    <w:basedOn w:val="Corpsdetexte"/>
-    <w:qFormat/>
-    <w:pPr/>
-    <w:rPr>
-      <w:rFonts w:cs="Lucida Sans"/>
-    </w:rPr>
-  </w:style>
-  <w:style w:type="paragraph" w:styleId="Lgende" w:customStyle="1">
-    <w:name w:val="Légende"/>
-    <w:basedOn w:val="LONormal1"/>
-    <w:next w:val="LONormal1"/>
-    <w:qFormat/>
-    <w:pPr>
-      <w:jc w:val="center"/>
-    </w:pPr>
-    <w:rPr>
-      <w:rFonts w:cs="Miriam"/>
-      <w:b/>
-      <w:bCs/>
-      <w:szCs w:val="18"/>
-    </w:rPr>
-  </w:style>
-  <w:style w:type="paragraph" w:styleId="Numeroelenco3" w:customStyle="1">
-    <w:name w:val="Numero elenco 3"/>
-    <w:basedOn w:val="LONormal1"/>
-    <w:qFormat/>
-    <w:pPr>
-      <w:ind w:left="360" w:hanging="360"/>
-    </w:pPr>
-    <w:rPr/>
-  </w:style>
-  <w:style w:type="paragraph" w:styleId="Author" w:customStyle="1">
-    <w:name w:val="Author"/>
-    <w:basedOn w:val="LONormal1"/>
-    <w:qFormat/>
-    <w:pPr>
-      <w:jc w:val="center"/>
-    </w:pPr>
-    <w:rPr>
-      <w:rFonts w:ascii="Helvetica" w:hAnsi="Helvetica" w:cs="Helvetica"/>
-      <w:sz w:val="24"/>
-    </w:rPr>
-  </w:style>
-  <w:style w:type="paragraph" w:styleId="PaperTitle" w:customStyle="1">
-    <w:name w:val="Paper-Title"/>
-    <w:basedOn w:val="LONormal1"/>
-    <w:qFormat/>
-    <w:pPr>
-      <w:spacing w:before="0" w:after="120"/>
-      <w:jc w:val="center"/>
-    </w:pPr>
-    <w:rPr>
-      <w:rFonts w:ascii="Helvetica" w:hAnsi="Helvetica" w:cs="Helvetica"/>
-      <w:b/>
-      <w:sz w:val="36"/>
-    </w:rPr>
-  </w:style>
-  <w:style w:type="paragraph" w:styleId="Affiliations" w:customStyle="1">
-    <w:name w:val="Affiliations"/>
-    <w:basedOn w:val="LONormal1"/>
-    <w:qFormat/>
-    <w:pPr>
-      <w:spacing w:before="0" w:after="0"/>
-      <w:jc w:val="center"/>
-    </w:pPr>
-    <w:rPr>
-      <w:rFonts w:ascii="Helvetica" w:hAnsi="Helvetica" w:cs="Helvetica"/>
-      <w:sz w:val="20"/>
-    </w:rPr>
-  </w:style>
-  <w:style w:type="paragraph" w:styleId="Notedebasdepage" w:customStyle="1">
-    <w:name w:val="Note de bas de page"/>
-    <w:basedOn w:val="LONormal1"/>
-    <w:qFormat/>
-    <w:pPr>
-      <w:ind w:left="144" w:hanging="144"/>
-    </w:pPr>
-    <w:rPr/>
-  </w:style>
-  <w:style w:type="paragraph" w:styleId="Bullet" w:customStyle="1">
-    <w:name w:val="Bullet"/>
-    <w:basedOn w:val="LONormal1"/>
-    <w:qFormat/>
-    <w:pPr/>
-    <w:rPr/>
-  </w:style>
-  <w:style w:type="paragraph" w:styleId="Pieddepage" w:customStyle="1">
-    <w:name w:val="Pied de page"/>
-    <w:basedOn w:val="LONormal1"/>
-    <w:qFormat/>
-    <w:pPr>
-      <w:tabs>
-        <w:tab w:val="center" w:pos="4320" w:leader="none"/>
-        <w:tab w:val="right" w:pos="8640" w:leader="none"/>
-      </w:tabs>
-    </w:pPr>
-    <w:rPr/>
-  </w:style>
-  <w:style w:type="paragraph" w:styleId="EMail" w:customStyle="1">
-    <w:name w:val="E-Mail"/>
-    <w:basedOn w:val="Author"/>
-    <w:qFormat/>
-    <w:pPr>
-      <w:spacing w:before="0" w:after="60"/>
-    </w:pPr>
-    <w:rPr/>
-  </w:style>
-  <w:style w:type="paragraph" w:styleId="Abstract" w:customStyle="1">
-    <w:name w:val="Abstract"/>
-    <w:basedOn w:val="Titre1"/>
-    <w:qFormat/>
-    <w:pPr>
-      <w:spacing w:before="0" w:after="120"/>
-      <w:jc w:val="both"/>
-    </w:pPr>
-    <w:rPr>
-      <w:b w:val="false"/>
-      <w:sz w:val="18"/>
-    </w:rPr>
-  </w:style>
-  <w:style w:type="paragraph" w:styleId="Captions" w:customStyle="1">
-    <w:name w:val="Captions"/>
-    <w:basedOn w:val="LONormal1"/>
-    <w:qFormat/>
-    <w:pPr>
-      <w:jc w:val="center"/>
-    </w:pPr>
-    <w:rPr>
-      <w:b/>
-    </w:rPr>
-  </w:style>
-  <w:style w:type="paragraph" w:styleId="References" w:customStyle="1">
-    <w:name w:val="References"/>
-    <w:basedOn w:val="LONormal1"/>
-    <w:qFormat/>
-    <w:pPr>
-      <w:jc w:val="left"/>
-    </w:pPr>
-    <w:rPr/>
-  </w:style>
-  <w:style w:type="paragraph" w:styleId="Retraitcorpsdetexte" w:customStyle="1">
-    <w:name w:val="Retrait corps de texte"/>
-    <w:basedOn w:val="LONormal1"/>
-    <w:qFormat/>
-    <w:pPr>
-      <w:spacing w:before="0" w:after="0"/>
-      <w:ind w:firstLine="360"/>
-    </w:pPr>
-    <w:rPr/>
-  </w:style>
-  <w:style w:type="paragraph" w:styleId="Mappadocumento" w:customStyle="1">
-    <w:name w:val="Mappa documento"/>
-    <w:basedOn w:val="LONormal1"/>
-    <w:qFormat/>
-    <w:pPr>
-      <w:shd w:val="clear" w:color="auto" w:fill="000080"/>
-    </w:pPr>
-    <w:rPr>
-      <w:rFonts w:ascii="Tahoma" w:hAnsi="Tahoma" w:cs="Tahoma"/>
-    </w:rPr>
-  </w:style>
-  <w:style w:type="paragraph" w:styleId="Entte" w:customStyle="1">
-    <w:name w:val="En-tête"/>
-    <w:basedOn w:val="LONormal1"/>
-    <w:qFormat/>
-    <w:pPr>
-      <w:tabs>
-        <w:tab w:val="center" w:pos="4320" w:leader="none"/>
-        <w:tab w:val="right" w:pos="8640" w:leader="none"/>
-      </w:tabs>
-    </w:pPr>
-    <w:rPr/>
-  </w:style>
-  <w:style w:type="paragraph" w:styleId="Testocommento" w:customStyle="1">
-    <w:name w:val="Testo commento"/>
-    <w:basedOn w:val="LONormal1"/>
-    <w:qFormat/>
-    <w:pPr>
-      <w:spacing w:before="0" w:after="0"/>
-      <w:jc w:val="left"/>
-    </w:pPr>
-    <w:rPr>
-      <w:rFonts w:ascii="Arial" w:hAnsi="Arial" w:eastAsia="Arial" w:cs="Arial"/>
-      <w:color w:val="000000"/>
-      <w:sz w:val="24"/>
-      <w:szCs w:val="24"/>
-      <w:lang w:val="it-IT"/>
-    </w:rPr>
-  </w:style>
-  <w:style w:type="paragraph" w:styleId="NormaleWeb" w:customStyle="1">
-    <w:name w:val="Normale (Web)"/>
-    <w:basedOn w:val="LONormal1"/>
-    <w:qFormat/>
-    <w:pPr>
-      <w:spacing w:before="100" w:after="100"/>
-      <w:jc w:val="left"/>
-    </w:pPr>
-    <w:rPr>
-      <w:rFonts w:ascii="Times" w:hAnsi="Times" w:cs="Times"/>
-      <w:sz w:val="20"/>
-      <w:lang w:val="it-IT"/>
-    </w:rPr>
-  </w:style>
-  <w:style w:type="paragraph" w:styleId="Notedefin" w:customStyle="1">
-    <w:name w:val="Note de fin"/>
-    <w:basedOn w:val="LONormal1"/>
-    <w:qFormat/>
-    <w:pPr>
-      <w:spacing w:before="0" w:after="0"/>
-    </w:pPr>
-    <w:rPr>
-      <w:sz w:val="20"/>
-    </w:rPr>
-  </w:style>
-  <w:style w:type="paragraph" w:styleId="Footnote">
-    <w:name w:val="Footnote Text"/>
-    <w:basedOn w:val="Normal"/>
-    <w:pPr>
-      <w:suppressLineNumbers/>
-      <w:ind w:left="339" w:hanging="339"/>
-    </w:pPr>
-    <w:rPr>
-      <w:sz w:val="20"/>
-      <w:szCs w:val="20"/>
     </w:rPr>
   </w:style>
   <w:style w:type="numbering" w:styleId="NoList" w:default="1">

</xml_diff>